<commit_message>
Added & Replaced: Production Plan V3.3
Updated burndown chart
</commit_message>
<xml_diff>
--- a/Documentation/00_GameVision/03_ProductionPlan/Omni_ProductionPlan_V3.3.docx
+++ b/Documentation/00_GameVision/03_ProductionPlan/Omni_ProductionPlan_V3.3.docx
@@ -638,7 +638,7 @@
                                       </w14:gradFill>
                                     </w14:textFill>
                                   </w:rPr>
-                                  <w:t>Version 3.</w:t>
+                                  <w:t xml:space="preserve">Version </w:t>
                                 </w:r>
                                 <w:r>
                                   <w:rPr>
@@ -678,7 +678,7 @@
                                       </w14:gradFill>
                                     </w14:textFill>
                                   </w:rPr>
-                                  <w:t>3</w:t>
+                                  <w:t>4.0</w:t>
                                 </w:r>
                               </w:p>
                               <w:p>
@@ -692,10 +692,16 @@
                                   <w:br/>
                                 </w:r>
                                 <w:r>
-                                  <w:t>22</w:t>
+                                  <w:t>13</w:t>
                                 </w:r>
                                 <w:r>
-                                  <w:t>/09/20</w:t>
+                                  <w:t>/</w:t>
+                                </w:r>
+                                <w:r>
+                                  <w:t>10</w:t>
+                                </w:r>
+                                <w:r>
+                                  <w:t>/20</w:t>
                                 </w:r>
                               </w:p>
                             </w:txbxContent>
@@ -717,7 +723,11 @@
               </mc:Choice>
               <mc:Fallback>
                 <w:pict>
-                  <v:shape w14:anchorId="5DD26067" id="_x0000_s1029" type="#_x0000_t202" style="position:absolute;margin-left:0;margin-top:543.7pt;width:185.9pt;height:79.5pt;z-index:251668480;visibility:visible;mso-wrap-style:square;mso-width-percent:400;mso-height-percent:0;mso-wrap-distance-left:9pt;mso-wrap-distance-top:3.6pt;mso-wrap-distance-right:9pt;mso-wrap-distance-bottom:3.6pt;mso-position-horizontal:center;mso-position-horizontal-relative:margin;mso-position-vertical:absolute;mso-position-vertical-relative:text;mso-width-percent:400;mso-height-percent:0;mso-width-relative:margin;mso-height-relative:margin;v-text-anchor:top" o:gfxdata="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" filled="f" stroked="f">
+                  <v:shapetype w14:anchorId="5DD26067" id="_x0000_t202" coordsize="21600,21600" o:spt="202" path="m,l,21600r21600,l21600,xe">
+                    <v:stroke joinstyle="miter"/>
+                    <v:path gradientshapeok="t" o:connecttype="rect"/>
+                  </v:shapetype>
+                  <v:shape id="_x0000_s1029" type="#_x0000_t202" style="position:absolute;margin-left:0;margin-top:543.7pt;width:185.9pt;height:79.5pt;z-index:251668480;visibility:visible;mso-wrap-style:square;mso-width-percent:400;mso-height-percent:0;mso-wrap-distance-left:9pt;mso-wrap-distance-top:3.6pt;mso-wrap-distance-right:9pt;mso-wrap-distance-bottom:3.6pt;mso-position-horizontal:center;mso-position-horizontal-relative:margin;mso-position-vertical:absolute;mso-position-vertical-relative:text;mso-width-percent:400;mso-height-percent:0;mso-width-relative:margin;mso-height-relative:margin;v-text-anchor:top" o:gfxdata="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" filled="f" stroked="f">
                     <v:textbox>
                       <w:txbxContent>
                         <w:p>
@@ -800,7 +810,7 @@
                                 </w14:gradFill>
                               </w14:textFill>
                             </w:rPr>
-                            <w:t>Version 3.</w:t>
+                            <w:t xml:space="preserve">Version </w:t>
                           </w:r>
                           <w:r>
                             <w:rPr>
@@ -840,7 +850,7 @@
                                 </w14:gradFill>
                               </w14:textFill>
                             </w:rPr>
-                            <w:t>3</w:t>
+                            <w:t>4.0</w:t>
                           </w:r>
                         </w:p>
                         <w:p>
@@ -854,10 +864,16 @@
                             <w:br/>
                           </w:r>
                           <w:r>
-                            <w:t>22</w:t>
+                            <w:t>13</w:t>
                           </w:r>
                           <w:r>
-                            <w:t>/09/20</w:t>
+                            <w:t>/</w:t>
+                          </w:r>
+                          <w:r>
+                            <w:t>10</w:t>
+                          </w:r>
+                          <w:r>
+                            <w:t>/20</w:t>
                           </w:r>
                         </w:p>
                       </w:txbxContent>
@@ -1086,7 +1102,7 @@
                   </wp:anchor>
                 </w:drawing>
               </mc:Choice>
-              <mc:Fallback xmlns:w16="http://schemas.microsoft.com/office/word/2018/wordml" xmlns:w16cex="http://schemas.microsoft.com/office/word/2018/wordml/cex">
+              <mc:Fallback xmlns:w16cex="http://schemas.microsoft.com/office/word/2018/wordml/cex" xmlns:w16="http://schemas.microsoft.com/office/word/2018/wordml">
                 <w:pict>
                   <v:rect w14:anchorId="4F4E6D1A" id="Rectangle 43" o:spid="_x0000_s1026" style="position:absolute;margin-left:49.15pt;margin-top:437.4pt;width:346.55pt;height:219.35pt;z-index:-251649024;visibility:visible;mso-wrap-style:square;mso-width-percent:0;mso-height-percent:0;mso-wrap-distance-left:9pt;mso-wrap-distance-top:0;mso-wrap-distance-right:9pt;mso-wrap-distance-bottom:0;mso-position-horizontal:absolute;mso-position-horizontal-relative:margin;mso-position-vertical:absolute;mso-position-vertical-relative:text;mso-width-percent:0;mso-height-percent:0;mso-width-relative:margin;mso-height-relative:margin;v-text-anchor:middle" o:gfxdata="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" fillcolor="#0fc" stroked="f">
                     <v:fill opacity="32896f"/>
@@ -1109,7 +1125,7 @@
       <w:sdtPr>
         <w:rPr>
           <w:rFonts w:asciiTheme="minorHAnsi" w:eastAsiaTheme="minorHAnsi" w:hAnsiTheme="minorHAnsi" w:cstheme="minorBidi"/>
-          <w:color w:val="auto"/>
+          <w:color w:val="000000"/>
           <w:sz w:val="22"/>
           <w:szCs w:val="22"/>
           <w:lang w:val="en-AU"/>
@@ -1134,7 +1150,6 @@
           <w:b/>
           <w:bCs/>
           <w:noProof/>
-          <w:color w:val="000000"/>
         </w:rPr>
       </w:sdtEndPr>
       <w:sdtContent>
@@ -3912,14 +3927,40 @@
           <w:noProof/>
         </w:rPr>
         <w:drawing>
-          <wp:inline distT="0" distB="0" distL="0" distR="0" wp14:anchorId="531FF7B1" wp14:editId="38CA6B9E">
-            <wp:extent cx="5486400" cy="3200400"/>
-            <wp:effectExtent l="0" t="0" r="0" b="0"/>
+          <wp:inline distT="0" distB="0" distL="0" distR="0" wp14:anchorId="531FF7B1" wp14:editId="3C267A14">
+            <wp:extent cx="4308653" cy="2626157"/>
+            <wp:effectExtent l="0" t="0" r="15875" b="3175"/>
             <wp:docPr id="1" name="Chart 1"/>
             <wp:cNvGraphicFramePr/>
             <a:graphic xmlns:a="http://schemas.openxmlformats.org/drawingml/2006/main">
               <a:graphicData uri="http://schemas.openxmlformats.org/drawingml/2006/chart">
                 <c:chart xmlns:c="http://schemas.openxmlformats.org/drawingml/2006/chart" xmlns:r="http://schemas.openxmlformats.org/officeDocument/2006/relationships" r:id="rId13"/>
+              </a:graphicData>
+            </a:graphic>
+          </wp:inline>
+        </w:drawing>
+      </w:r>
+    </w:p>
+    <w:p>
+      <w:pPr>
+        <w:rPr>
+          <w:rFonts w:ascii="Rockwell" w:hAnsi="Rockwell"/>
+        </w:rPr>
+      </w:pPr>
+      <w:r>
+        <w:rPr>
+          <w:rFonts w:ascii="Rockwell" w:hAnsi="Rockwell"/>
+          <w:noProof/>
+        </w:rPr>
+        <w:drawing>
+          <wp:inline distT="0" distB="0" distL="0" distR="0" wp14:anchorId="70FFA344" wp14:editId="75DFD4E9">
+            <wp:extent cx="6042355" cy="3013862"/>
+            <wp:effectExtent l="0" t="0" r="15875" b="15240"/>
+            <wp:docPr id="24" name="Chart 24"/>
+            <wp:cNvGraphicFramePr/>
+            <a:graphic xmlns:a="http://schemas.openxmlformats.org/drawingml/2006/main">
+              <a:graphicData uri="http://schemas.openxmlformats.org/drawingml/2006/chart">
+                <c:chart xmlns:c="http://schemas.openxmlformats.org/drawingml/2006/chart" xmlns:r="http://schemas.openxmlformats.org/officeDocument/2006/relationships" r:id="rId14"/>
               </a:graphicData>
             </a:graphic>
           </wp:inline>
@@ -4003,44 +4044,16 @@
           </wp:anchor>
         </w:drawing>
       </w:r>
-      <w:bookmarkStart w:id="8" w:name="_GoBack"/>
       <w:r>
         <w:rPr>
           <w:rFonts w:ascii="Rockwell" w:hAnsi="Rockwell"/>
           <w:noProof/>
         </w:rPr>
         <w:drawing>
-          <wp:inline distT="0" distB="0" distL="0" distR="0" wp14:anchorId="20A8C4D9" wp14:editId="4297F1EA">
+          <wp:inline distT="0" distB="0" distL="0" distR="0" wp14:anchorId="20A8C4D9" wp14:editId="5D78A66C">
             <wp:extent cx="5486400" cy="3200400"/>
             <wp:effectExtent l="0" t="0" r="0" b="0"/>
             <wp:docPr id="5" name="Chart 5"/>
-            <wp:cNvGraphicFramePr/>
-            <a:graphic xmlns:a="http://schemas.openxmlformats.org/drawingml/2006/main">
-              <a:graphicData uri="http://schemas.openxmlformats.org/drawingml/2006/chart">
-                <c:chart xmlns:c="http://schemas.openxmlformats.org/drawingml/2006/chart" xmlns:r="http://schemas.openxmlformats.org/officeDocument/2006/relationships" r:id="rId14"/>
-              </a:graphicData>
-            </a:graphic>
-          </wp:inline>
-        </w:drawing>
-      </w:r>
-      <w:bookmarkEnd w:id="8"/>
-    </w:p>
-    <w:p>
-      <w:pPr>
-        <w:rPr>
-          <w:rFonts w:ascii="Rockwell" w:hAnsi="Rockwell"/>
-        </w:rPr>
-      </w:pPr>
-      <w:r>
-        <w:rPr>
-          <w:rFonts w:ascii="Rockwell" w:hAnsi="Rockwell"/>
-          <w:noProof/>
-        </w:rPr>
-        <w:drawing>
-          <wp:inline distT="0" distB="0" distL="0" distR="0" wp14:anchorId="66E1138F" wp14:editId="588B7559">
-            <wp:extent cx="5486400" cy="3200400"/>
-            <wp:effectExtent l="0" t="0" r="0" b="0"/>
-            <wp:docPr id="6" name="Chart 6"/>
             <wp:cNvGraphicFramePr/>
             <a:graphic xmlns:a="http://schemas.openxmlformats.org/drawingml/2006/main">
               <a:graphicData uri="http://schemas.openxmlformats.org/drawingml/2006/chart">
@@ -4050,6 +4063,39 @@
           </wp:inline>
         </w:drawing>
       </w:r>
+    </w:p>
+    <w:p>
+      <w:pPr>
+        <w:rPr>
+          <w:rFonts w:ascii="Rockwell" w:hAnsi="Rockwell"/>
+        </w:rPr>
+      </w:pPr>
+      <w:r>
+        <w:rPr>
+          <w:rFonts w:ascii="Rockwell" w:hAnsi="Rockwell"/>
+          <w:noProof/>
+        </w:rPr>
+        <w:drawing>
+          <wp:inline distT="0" distB="0" distL="0" distR="0" wp14:anchorId="50772AA3" wp14:editId="46F710DF">
+            <wp:extent cx="5486400" cy="3200400"/>
+            <wp:effectExtent l="0" t="0" r="0" b="0"/>
+            <wp:docPr id="8" name="Chart 8"/>
+            <wp:cNvGraphicFramePr/>
+            <a:graphic xmlns:a="http://schemas.openxmlformats.org/drawingml/2006/main">
+              <a:graphicData uri="http://schemas.openxmlformats.org/drawingml/2006/chart">
+                <c:chart xmlns:c="http://schemas.openxmlformats.org/drawingml/2006/chart" xmlns:r="http://schemas.openxmlformats.org/officeDocument/2006/relationships" r:id="rId16"/>
+              </a:graphicData>
+            </a:graphic>
+          </wp:inline>
+        </w:drawing>
+      </w:r>
+    </w:p>
+    <w:p>
+      <w:pPr>
+        <w:rPr>
+          <w:rFonts w:ascii="Rockwell" w:hAnsi="Rockwell"/>
+        </w:rPr>
+      </w:pPr>
     </w:p>
     <w:p>
       <w:pPr>
@@ -4141,7 +4187,7 @@
             <wp:cNvGraphicFramePr/>
             <a:graphic xmlns:a="http://schemas.openxmlformats.org/drawingml/2006/main">
               <a:graphicData uri="http://schemas.openxmlformats.org/drawingml/2006/chart">
-                <c:chart xmlns:c="http://schemas.openxmlformats.org/drawingml/2006/chart" xmlns:r="http://schemas.openxmlformats.org/officeDocument/2006/relationships" r:id="rId16"/>
+                <c:chart xmlns:c="http://schemas.openxmlformats.org/drawingml/2006/chart" xmlns:r="http://schemas.openxmlformats.org/officeDocument/2006/relationships" r:id="rId17"/>
               </a:graphicData>
             </a:graphic>
           </wp:inline>
@@ -4158,9 +4204,9 @@
       <w:pPr>
         <w:pStyle w:val="Heading2"/>
       </w:pPr>
-      <w:bookmarkStart w:id="9" w:name="_Project_Timeline/_Schedule"/>
-      <w:bookmarkStart w:id="10" w:name="_Toc51008833"/>
-      <w:bookmarkEnd w:id="9"/>
+      <w:bookmarkStart w:id="8" w:name="_Project_Timeline/_Schedule"/>
+      <w:bookmarkStart w:id="9" w:name="_Toc51008833"/>
+      <w:bookmarkEnd w:id="8"/>
       <w:r>
         <w:rPr>
           <w:noProof/>
@@ -4243,7 +4289,7 @@
       <w:r>
         <w:t>Project Timeline/ Schedule</w:t>
       </w:r>
-      <w:bookmarkEnd w:id="10"/>
+      <w:bookmarkEnd w:id="9"/>
       <w:r>
         <w:t xml:space="preserve"> </w:t>
       </w:r>
@@ -6531,25 +6577,25 @@
           </wp:anchor>
         </w:drawing>
       </w:r>
-      <w:bookmarkStart w:id="11" w:name="_Milestones"/>
-      <w:bookmarkStart w:id="12" w:name="_Toc51008834"/>
-      <w:bookmarkEnd w:id="11"/>
+      <w:bookmarkStart w:id="10" w:name="_Milestones"/>
+      <w:bookmarkStart w:id="11" w:name="_Toc51008834"/>
+      <w:bookmarkEnd w:id="10"/>
       <w:r>
         <w:t>Milestones</w:t>
       </w:r>
-      <w:bookmarkEnd w:id="12"/>
+      <w:bookmarkEnd w:id="11"/>
     </w:p>
     <w:p>
       <w:pPr>
         <w:pStyle w:val="Heading2"/>
       </w:pPr>
-      <w:bookmarkStart w:id="13" w:name="_Pre-Production"/>
-      <w:bookmarkStart w:id="14" w:name="_Toc51008835"/>
-      <w:bookmarkEnd w:id="13"/>
+      <w:bookmarkStart w:id="12" w:name="_Pre-Production"/>
+      <w:bookmarkStart w:id="13" w:name="_Toc51008835"/>
+      <w:bookmarkEnd w:id="12"/>
       <w:r>
         <w:t>Pre-Production</w:t>
       </w:r>
-      <w:bookmarkEnd w:id="14"/>
+      <w:bookmarkEnd w:id="13"/>
     </w:p>
     <w:p>
       <w:pPr>
@@ -6609,13 +6655,13 @@
       <w:pPr>
         <w:pStyle w:val="Heading2"/>
       </w:pPr>
-      <w:bookmarkStart w:id="15" w:name="_Alpha"/>
-      <w:bookmarkStart w:id="16" w:name="_Toc51008836"/>
-      <w:bookmarkEnd w:id="15"/>
+      <w:bookmarkStart w:id="14" w:name="_Alpha"/>
+      <w:bookmarkStart w:id="15" w:name="_Toc51008836"/>
+      <w:bookmarkEnd w:id="14"/>
       <w:r>
         <w:t>Alpha</w:t>
       </w:r>
-      <w:bookmarkEnd w:id="16"/>
+      <w:bookmarkEnd w:id="15"/>
       <w:r>
         <w:t xml:space="preserve"> </w:t>
       </w:r>
@@ -6780,13 +6826,13 @@
       <w:pPr>
         <w:pStyle w:val="Heading2"/>
       </w:pPr>
-      <w:bookmarkStart w:id="17" w:name="_Beta"/>
-      <w:bookmarkStart w:id="18" w:name="_Toc51008837"/>
-      <w:bookmarkEnd w:id="17"/>
+      <w:bookmarkStart w:id="16" w:name="_Beta"/>
+      <w:bookmarkStart w:id="17" w:name="_Toc51008837"/>
+      <w:bookmarkEnd w:id="16"/>
       <w:r>
         <w:t>Beta</w:t>
       </w:r>
-      <w:bookmarkEnd w:id="18"/>
+      <w:bookmarkEnd w:id="17"/>
     </w:p>
     <w:p>
       <w:pPr>
@@ -6882,13 +6928,13 @@
       <w:pPr>
         <w:pStyle w:val="Heading2"/>
       </w:pPr>
-      <w:bookmarkStart w:id="19" w:name="_Gold"/>
-      <w:bookmarkStart w:id="20" w:name="_Toc51008838"/>
-      <w:bookmarkEnd w:id="19"/>
+      <w:bookmarkStart w:id="18" w:name="_Gold"/>
+      <w:bookmarkStart w:id="19" w:name="_Toc51008838"/>
+      <w:bookmarkEnd w:id="18"/>
       <w:r>
         <w:t>Gold</w:t>
       </w:r>
-      <w:bookmarkEnd w:id="20"/>
+      <w:bookmarkEnd w:id="19"/>
       <w:r>
         <w:t xml:space="preserve"> </w:t>
       </w:r>
@@ -6982,9 +7028,9 @@
       <w:pPr>
         <w:pStyle w:val="Heading1"/>
       </w:pPr>
-      <w:bookmarkStart w:id="21" w:name="_Lessons_Learnt_Log"/>
-      <w:bookmarkStart w:id="22" w:name="_Toc51008839"/>
-      <w:bookmarkEnd w:id="21"/>
+      <w:bookmarkStart w:id="20" w:name="_Lessons_Learnt_Log"/>
+      <w:bookmarkStart w:id="21" w:name="_Toc51008839"/>
+      <w:bookmarkEnd w:id="20"/>
       <w:r>
         <w:rPr>
           <w:noProof/>
@@ -7067,7 +7113,7 @@
       <w:r>
         <w:t>Lessons Learnt Log</w:t>
       </w:r>
-      <w:bookmarkEnd w:id="22"/>
+      <w:bookmarkEnd w:id="21"/>
     </w:p>
     <w:tbl>
       <w:tblPr>
@@ -9916,9 +9962,9 @@
       <w:pPr>
         <w:pStyle w:val="Heading1"/>
       </w:pPr>
+      <w:bookmarkStart w:id="22" w:name="_Risk_Assessment_Process"/>
       <w:bookmarkStart w:id="23" w:name="_Toc51008840"/>
-      <w:bookmarkStart w:id="24" w:name="_Risk_Assessment_Process"/>
-      <w:bookmarkEnd w:id="24"/>
+      <w:bookmarkEnd w:id="22"/>
       <w:r>
         <w:rPr>
           <w:noProof/>
@@ -10004,13 +10050,13 @@
       <w:pPr>
         <w:pStyle w:val="Heading2"/>
       </w:pPr>
-      <w:bookmarkStart w:id="25" w:name="_SWOT"/>
-      <w:bookmarkStart w:id="26" w:name="_Toc51008841"/>
-      <w:bookmarkEnd w:id="25"/>
+      <w:bookmarkStart w:id="24" w:name="_SWOT"/>
+      <w:bookmarkStart w:id="25" w:name="_Toc51008841"/>
+      <w:bookmarkEnd w:id="24"/>
       <w:r>
         <w:t>SWOT</w:t>
       </w:r>
-      <w:bookmarkEnd w:id="26"/>
+      <w:bookmarkEnd w:id="25"/>
     </w:p>
     <w:p>
       <w:pPr>
@@ -10039,7 +10085,7 @@
                     <pic:cNvPicPr/>
                   </pic:nvPicPr>
                   <pic:blipFill>
-                    <a:blip r:embed="rId17"/>
+                    <a:blip r:embed="rId18"/>
                     <a:stretch>
                       <a:fillRect/>
                     </a:stretch>
@@ -10077,9 +10123,9 @@
       <w:pPr>
         <w:pStyle w:val="Heading2"/>
       </w:pPr>
+      <w:bookmarkStart w:id="26" w:name="_Risk_Likelihood"/>
       <w:bookmarkStart w:id="27" w:name="_Toc51008842"/>
-      <w:bookmarkStart w:id="28" w:name="_Risk_Likelihood"/>
-      <w:bookmarkEnd w:id="28"/>
+      <w:bookmarkEnd w:id="26"/>
       <w:r>
         <w:rPr>
           <w:noProof/>
@@ -10733,7 +10779,7 @@
           <w:szCs w:val="32"/>
         </w:rPr>
       </w:pPr>
-      <w:bookmarkStart w:id="29" w:name="_Toc51008843"/>
+      <w:bookmarkStart w:id="28" w:name="_Toc51008843"/>
     </w:p>
     <w:p>
       <w:pPr>
@@ -10834,17 +10880,17 @@
       <w:r>
         <w:t>Change Log</w:t>
       </w:r>
-      <w:bookmarkEnd w:id="29"/>
+      <w:bookmarkEnd w:id="28"/>
     </w:p>
     <w:p>
       <w:pPr>
         <w:pStyle w:val="Heading2"/>
       </w:pPr>
-      <w:bookmarkStart w:id="30" w:name="_Toc51008844"/>
+      <w:bookmarkStart w:id="29" w:name="_Toc51008844"/>
       <w:r>
         <w:t>Version 1.0</w:t>
       </w:r>
-      <w:bookmarkEnd w:id="30"/>
+      <w:bookmarkEnd w:id="29"/>
     </w:p>
     <w:p>
       <w:pPr>
@@ -11189,14 +11235,14 @@
           <w:rStyle w:val="Heading2Char"/>
         </w:rPr>
       </w:pPr>
-      <w:bookmarkStart w:id="31" w:name="_Toc51008845"/>
+      <w:bookmarkStart w:id="30" w:name="_Toc51008845"/>
       <w:r>
         <w:rPr>
           <w:rStyle w:val="Heading2Char"/>
         </w:rPr>
         <w:t>Version 2.0</w:t>
       </w:r>
-      <w:bookmarkEnd w:id="31"/>
+      <w:bookmarkEnd w:id="30"/>
     </w:p>
     <w:p>
       <w:pPr>
@@ -11215,7 +11261,7 @@
       <w:pPr>
         <w:pStyle w:val="Heading2"/>
       </w:pPr>
-      <w:bookmarkStart w:id="32" w:name="_Toc51008846"/>
+      <w:bookmarkStart w:id="31" w:name="_Toc51008846"/>
       <w:r>
         <w:rPr>
           <w:rStyle w:val="Heading2Char"/>
@@ -11234,7 +11280,7 @@
         </w:rPr>
         <w:t>3.</w:t>
       </w:r>
-      <w:bookmarkEnd w:id="32"/>
+      <w:bookmarkEnd w:id="31"/>
       <w:r>
         <w:rPr>
           <w:rStyle w:val="Heading2Char"/>
@@ -11567,14 +11613,6 @@
         </w:drawing>
       </w:r>
       <w:r>
-        <w:rPr>
-          <w:rFonts w:ascii="Rockwell" w:hAnsi="Rockwell"/>
-          <w:i/>
-          <w:iCs/>
-        </w:rPr>
-        <w:t xml:space="preserve"> </w:t>
-      </w:r>
-      <w:r>
         <w:t>Version 3.3</w:t>
       </w:r>
     </w:p>
@@ -11622,19 +11660,100 @@
     <w:p>
       <w:pPr>
         <w:rPr>
+          <w:rFonts w:ascii="Rockwell" w:hAnsi="Rockwell"/>
+        </w:rPr>
+      </w:pPr>
+    </w:p>
+    <w:p>
+      <w:pPr>
+        <w:pStyle w:val="Heading2"/>
+      </w:pPr>
+      <w:r>
+        <w:t>Version 4.0</w:t>
+      </w:r>
+    </w:p>
+    <w:p>
+      <w:pPr>
+        <w:rPr>
           <w:b/>
           <w:i/>
         </w:rPr>
       </w:pPr>
+      <w:r>
+        <w:rPr>
+          <w:b/>
+          <w:i/>
+        </w:rPr>
+        <w:t>Added:</w:t>
+      </w:r>
+    </w:p>
+    <w:p>
+      <w:r>
+        <w:t>Overall Burndown Chart (Detailed)</w:t>
+      </w:r>
+    </w:p>
+    <w:p>
+      <w:pPr>
+        <w:rPr>
+          <w:b/>
+          <w:i/>
+        </w:rPr>
+      </w:pPr>
+      <w:r>
+        <w:rPr>
+          <w:b/>
+          <w:i/>
+        </w:rPr>
+        <w:t>Modified:</w:t>
+      </w:r>
+    </w:p>
+    <w:p>
+      <w:r>
+        <w:t>Overall Burndown Chart + Beta Burndown Chart</w:t>
+      </w:r>
+    </w:p>
+    <w:p>
+      <w:pPr>
+        <w:pStyle w:val="ListParagraph"/>
+        <w:numPr>
+          <w:ilvl w:val="0"/>
+          <w:numId w:val="1"/>
+        </w:numPr>
+      </w:pPr>
+      <w:r>
+        <w:t>Modified Total Actual amount</w:t>
+      </w:r>
+    </w:p>
+    <w:p>
+      <w:pPr>
+        <w:pStyle w:val="ListParagraph"/>
+        <w:numPr>
+          <w:ilvl w:val="0"/>
+          <w:numId w:val="1"/>
+        </w:numPr>
+      </w:pPr>
+      <w:r>
+        <w:t>Modified W2 progress</w:t>
+      </w:r>
+      <w:bookmarkStart w:id="32" w:name="_GoBack"/>
+      <w:bookmarkEnd w:id="32"/>
+    </w:p>
+    <w:p>
+      <w:pPr>
+        <w:rPr>
+          <w:b/>
+          <w:i/>
+        </w:rPr>
+      </w:pPr>
     </w:p>
     <w:p/>
     <w:sectPr>
-      <w:headerReference w:type="even" r:id="rId18"/>
-      <w:headerReference w:type="default" r:id="rId19"/>
-      <w:footerReference w:type="even" r:id="rId20"/>
-      <w:footerReference w:type="default" r:id="rId21"/>
-      <w:headerReference w:type="first" r:id="rId22"/>
-      <w:footerReference w:type="first" r:id="rId23"/>
+      <w:headerReference w:type="even" r:id="rId19"/>
+      <w:headerReference w:type="default" r:id="rId20"/>
+      <w:footerReference w:type="even" r:id="rId21"/>
+      <w:footerReference w:type="default" r:id="rId22"/>
+      <w:headerReference w:type="first" r:id="rId23"/>
+      <w:footerReference w:type="first" r:id="rId24"/>
       <w:pgSz w:w="11906" w:h="16838"/>
       <w:pgMar w:top="1440" w:right="1440" w:bottom="1440" w:left="1440" w:header="708" w:footer="708" w:gutter="0"/>
       <w:pgNumType w:start="0"/>
@@ -14002,7 +14121,7 @@
                 <c:formatCode>General</c:formatCode>
                 <c:ptCount val="5"/>
                 <c:pt idx="0">
-                  <c:v>240</c:v>
+                  <c:v>250</c:v>
                 </c:pt>
                 <c:pt idx="1">
                   <c:v>170</c:v>
@@ -14082,7 +14201,7 @@
                 <c:formatCode>General</c:formatCode>
                 <c:ptCount val="5"/>
                 <c:pt idx="0">
-                  <c:v>234</c:v>
+                  <c:v>245</c:v>
                 </c:pt>
                 <c:pt idx="1">
                   <c:v>102</c:v>
@@ -14335,6 +14454,506 @@
             </a:pPr>
             <a:r>
               <a:rPr lang="en-AU"/>
+              <a:t>GUUDO:</a:t>
+            </a:r>
+            <a:r>
+              <a:rPr lang="en-AU" baseline="0"/>
+              <a:t> Overall Project Burndown (Detailed)</a:t>
+            </a:r>
+            <a:endParaRPr lang="en-AU"/>
+          </a:p>
+        </c:rich>
+      </c:tx>
+      <c:overlay val="0"/>
+      <c:spPr>
+        <a:noFill/>
+        <a:ln>
+          <a:noFill/>
+        </a:ln>
+        <a:effectLst/>
+      </c:spPr>
+      <c:txPr>
+        <a:bodyPr rot="0" spcFirstLastPara="1" vertOverflow="ellipsis" vert="horz" wrap="square" anchor="ctr" anchorCtr="1"/>
+        <a:lstStyle/>
+        <a:p>
+          <a:pPr>
+            <a:defRPr sz="1400" b="0" i="0" u="none" strike="noStrike" kern="1200" spc="0" baseline="0">
+              <a:solidFill>
+                <a:schemeClr val="tx1">
+                  <a:lumMod val="65000"/>
+                  <a:lumOff val="35000"/>
+                </a:schemeClr>
+              </a:solidFill>
+              <a:latin typeface="+mn-lt"/>
+              <a:ea typeface="+mn-ea"/>
+              <a:cs typeface="+mn-cs"/>
+            </a:defRPr>
+          </a:pPr>
+          <a:endParaRPr lang="en-US"/>
+        </a:p>
+      </c:txPr>
+    </c:title>
+    <c:autoTitleDeleted val="0"/>
+    <c:plotArea>
+      <c:layout/>
+      <c:lineChart>
+        <c:grouping val="standard"/>
+        <c:varyColors val="0"/>
+        <c:ser>
+          <c:idx val="0"/>
+          <c:order val="0"/>
+          <c:tx>
+            <c:strRef>
+              <c:f>Sheet1!$B$1</c:f>
+              <c:strCache>
+                <c:ptCount val="1"/>
+                <c:pt idx="0">
+                  <c:v>Estimated</c:v>
+                </c:pt>
+              </c:strCache>
+            </c:strRef>
+          </c:tx>
+          <c:spPr>
+            <a:ln w="28575" cap="rnd">
+              <a:solidFill>
+                <a:schemeClr val="accent1"/>
+              </a:solidFill>
+              <a:round/>
+            </a:ln>
+            <a:effectLst/>
+          </c:spPr>
+          <c:marker>
+            <c:symbol val="none"/>
+          </c:marker>
+          <c:cat>
+            <c:strRef>
+              <c:f>Sheet1!$A$2:$A$12</c:f>
+              <c:strCache>
+                <c:ptCount val="11"/>
+                <c:pt idx="0">
+                  <c:v>Pre-Production W 1&amp;2</c:v>
+                </c:pt>
+                <c:pt idx="1">
+                  <c:v>Pre-Production W 3</c:v>
+                </c:pt>
+                <c:pt idx="2">
+                  <c:v>Alpha - W 1&amp;2</c:v>
+                </c:pt>
+                <c:pt idx="3">
+                  <c:v>Alpha - W 3&amp;4</c:v>
+                </c:pt>
+                <c:pt idx="4">
+                  <c:v>Alpha - W 5&amp;6</c:v>
+                </c:pt>
+                <c:pt idx="5">
+                  <c:v>Alpha - W 7</c:v>
+                </c:pt>
+                <c:pt idx="6">
+                  <c:v>Beta - W 1&amp;2 </c:v>
+                </c:pt>
+                <c:pt idx="7">
+                  <c:v>Beta - W 1&amp;2 </c:v>
+                </c:pt>
+                <c:pt idx="8">
+                  <c:v>Beta - W 5 </c:v>
+                </c:pt>
+                <c:pt idx="9">
+                  <c:v>Gold - W 1</c:v>
+                </c:pt>
+                <c:pt idx="10">
+                  <c:v>Gold - W 2</c:v>
+                </c:pt>
+              </c:strCache>
+            </c:strRef>
+          </c:cat>
+          <c:val>
+            <c:numRef>
+              <c:f>Sheet1!$B$2:$B$12</c:f>
+              <c:numCache>
+                <c:formatCode>General</c:formatCode>
+                <c:ptCount val="11"/>
+                <c:pt idx="0">
+                  <c:v>250</c:v>
+                </c:pt>
+                <c:pt idx="1">
+                  <c:v>240</c:v>
+                </c:pt>
+                <c:pt idx="2">
+                  <c:v>230</c:v>
+                </c:pt>
+                <c:pt idx="3">
+                  <c:v>170</c:v>
+                </c:pt>
+                <c:pt idx="4">
+                  <c:v>130</c:v>
+                </c:pt>
+                <c:pt idx="5">
+                  <c:v>80</c:v>
+                </c:pt>
+                <c:pt idx="6">
+                  <c:v>65</c:v>
+                </c:pt>
+                <c:pt idx="7">
+                  <c:v>45</c:v>
+                </c:pt>
+                <c:pt idx="8">
+                  <c:v>15</c:v>
+                </c:pt>
+                <c:pt idx="9">
+                  <c:v>0</c:v>
+                </c:pt>
+                <c:pt idx="10">
+                  <c:v>0</c:v>
+                </c:pt>
+              </c:numCache>
+            </c:numRef>
+          </c:val>
+          <c:smooth val="0"/>
+          <c:extLst>
+            <c:ext xmlns:c16="http://schemas.microsoft.com/office/drawing/2014/chart" uri="{C3380CC4-5D6E-409C-BE32-E72D297353CC}">
+              <c16:uniqueId val="{00000000-3BF3-41B6-900C-2A551135E739}"/>
+            </c:ext>
+          </c:extLst>
+        </c:ser>
+        <c:ser>
+          <c:idx val="1"/>
+          <c:order val="1"/>
+          <c:tx>
+            <c:strRef>
+              <c:f>Sheet1!$C$1</c:f>
+              <c:strCache>
+                <c:ptCount val="1"/>
+                <c:pt idx="0">
+                  <c:v>Actual</c:v>
+                </c:pt>
+              </c:strCache>
+            </c:strRef>
+          </c:tx>
+          <c:spPr>
+            <a:ln w="28575" cap="rnd">
+              <a:solidFill>
+                <a:schemeClr val="accent2"/>
+              </a:solidFill>
+              <a:round/>
+            </a:ln>
+            <a:effectLst/>
+          </c:spPr>
+          <c:marker>
+            <c:symbol val="none"/>
+          </c:marker>
+          <c:cat>
+            <c:strRef>
+              <c:f>Sheet1!$A$2:$A$12</c:f>
+              <c:strCache>
+                <c:ptCount val="11"/>
+                <c:pt idx="0">
+                  <c:v>Pre-Production W 1&amp;2</c:v>
+                </c:pt>
+                <c:pt idx="1">
+                  <c:v>Pre-Production W 3</c:v>
+                </c:pt>
+                <c:pt idx="2">
+                  <c:v>Alpha - W 1&amp;2</c:v>
+                </c:pt>
+                <c:pt idx="3">
+                  <c:v>Alpha - W 3&amp;4</c:v>
+                </c:pt>
+                <c:pt idx="4">
+                  <c:v>Alpha - W 5&amp;6</c:v>
+                </c:pt>
+                <c:pt idx="5">
+                  <c:v>Alpha - W 7</c:v>
+                </c:pt>
+                <c:pt idx="6">
+                  <c:v>Beta - W 1&amp;2 </c:v>
+                </c:pt>
+                <c:pt idx="7">
+                  <c:v>Beta - W 1&amp;2 </c:v>
+                </c:pt>
+                <c:pt idx="8">
+                  <c:v>Beta - W 5 </c:v>
+                </c:pt>
+                <c:pt idx="9">
+                  <c:v>Gold - W 1</c:v>
+                </c:pt>
+                <c:pt idx="10">
+                  <c:v>Gold - W 2</c:v>
+                </c:pt>
+              </c:strCache>
+            </c:strRef>
+          </c:cat>
+          <c:val>
+            <c:numRef>
+              <c:f>Sheet1!$C$2:$C$12</c:f>
+              <c:numCache>
+                <c:formatCode>General</c:formatCode>
+                <c:ptCount val="11"/>
+                <c:pt idx="0">
+                  <c:v>245</c:v>
+                </c:pt>
+                <c:pt idx="1">
+                  <c:v>240</c:v>
+                </c:pt>
+                <c:pt idx="2">
+                  <c:v>230</c:v>
+                </c:pt>
+                <c:pt idx="3">
+                  <c:v>143</c:v>
+                </c:pt>
+                <c:pt idx="4">
+                  <c:v>102</c:v>
+                </c:pt>
+                <c:pt idx="5">
+                  <c:v>85</c:v>
+                </c:pt>
+                <c:pt idx="6">
+                  <c:v>88</c:v>
+                </c:pt>
+              </c:numCache>
+            </c:numRef>
+          </c:val>
+          <c:smooth val="0"/>
+          <c:extLst>
+            <c:ext xmlns:c16="http://schemas.microsoft.com/office/drawing/2014/chart" uri="{C3380CC4-5D6E-409C-BE32-E72D297353CC}">
+              <c16:uniqueId val="{00000001-3BF3-41B6-900C-2A551135E739}"/>
+            </c:ext>
+          </c:extLst>
+        </c:ser>
+        <c:dLbls>
+          <c:showLegendKey val="0"/>
+          <c:showVal val="0"/>
+          <c:showCatName val="0"/>
+          <c:showSerName val="0"/>
+          <c:showPercent val="0"/>
+          <c:showBubbleSize val="0"/>
+        </c:dLbls>
+        <c:smooth val="0"/>
+        <c:axId val="1909376816"/>
+        <c:axId val="43179392"/>
+      </c:lineChart>
+      <c:catAx>
+        <c:axId val="1909376816"/>
+        <c:scaling>
+          <c:orientation val="minMax"/>
+        </c:scaling>
+        <c:delete val="0"/>
+        <c:axPos val="b"/>
+        <c:numFmt formatCode="General" sourceLinked="1"/>
+        <c:majorTickMark val="none"/>
+        <c:minorTickMark val="none"/>
+        <c:tickLblPos val="nextTo"/>
+        <c:spPr>
+          <a:noFill/>
+          <a:ln w="9525" cap="flat" cmpd="sng" algn="ctr">
+            <a:solidFill>
+              <a:schemeClr val="tx1">
+                <a:lumMod val="15000"/>
+                <a:lumOff val="85000"/>
+              </a:schemeClr>
+            </a:solidFill>
+            <a:round/>
+          </a:ln>
+          <a:effectLst/>
+        </c:spPr>
+        <c:txPr>
+          <a:bodyPr rot="-60000000" spcFirstLastPara="1" vertOverflow="ellipsis" vert="horz" wrap="square" anchor="ctr" anchorCtr="1"/>
+          <a:lstStyle/>
+          <a:p>
+            <a:pPr>
+              <a:defRPr sz="900" b="0" i="0" u="none" strike="noStrike" kern="1200" baseline="0">
+                <a:solidFill>
+                  <a:schemeClr val="tx1">
+                    <a:lumMod val="65000"/>
+                    <a:lumOff val="35000"/>
+                  </a:schemeClr>
+                </a:solidFill>
+                <a:latin typeface="+mn-lt"/>
+                <a:ea typeface="+mn-ea"/>
+                <a:cs typeface="+mn-cs"/>
+              </a:defRPr>
+            </a:pPr>
+            <a:endParaRPr lang="en-US"/>
+          </a:p>
+        </c:txPr>
+        <c:crossAx val="43179392"/>
+        <c:crosses val="autoZero"/>
+        <c:auto val="1"/>
+        <c:lblAlgn val="ctr"/>
+        <c:lblOffset val="100"/>
+        <c:noMultiLvlLbl val="0"/>
+      </c:catAx>
+      <c:valAx>
+        <c:axId val="43179392"/>
+        <c:scaling>
+          <c:orientation val="minMax"/>
+        </c:scaling>
+        <c:delete val="0"/>
+        <c:axPos val="l"/>
+        <c:majorGridlines>
+          <c:spPr>
+            <a:ln w="9525" cap="flat" cmpd="sng" algn="ctr">
+              <a:solidFill>
+                <a:schemeClr val="tx1">
+                  <a:lumMod val="15000"/>
+                  <a:lumOff val="85000"/>
+                </a:schemeClr>
+              </a:solidFill>
+              <a:round/>
+            </a:ln>
+            <a:effectLst/>
+          </c:spPr>
+        </c:majorGridlines>
+        <c:numFmt formatCode="General" sourceLinked="1"/>
+        <c:majorTickMark val="none"/>
+        <c:minorTickMark val="none"/>
+        <c:tickLblPos val="nextTo"/>
+        <c:spPr>
+          <a:noFill/>
+          <a:ln>
+            <a:noFill/>
+          </a:ln>
+          <a:effectLst/>
+        </c:spPr>
+        <c:txPr>
+          <a:bodyPr rot="-60000000" spcFirstLastPara="1" vertOverflow="ellipsis" vert="horz" wrap="square" anchor="ctr" anchorCtr="1"/>
+          <a:lstStyle/>
+          <a:p>
+            <a:pPr>
+              <a:defRPr sz="900" b="0" i="0" u="none" strike="noStrike" kern="1200" baseline="0">
+                <a:solidFill>
+                  <a:schemeClr val="tx1">
+                    <a:lumMod val="65000"/>
+                    <a:lumOff val="35000"/>
+                  </a:schemeClr>
+                </a:solidFill>
+                <a:latin typeface="+mn-lt"/>
+                <a:ea typeface="+mn-ea"/>
+                <a:cs typeface="+mn-cs"/>
+              </a:defRPr>
+            </a:pPr>
+            <a:endParaRPr lang="en-US"/>
+          </a:p>
+        </c:txPr>
+        <c:crossAx val="1909376816"/>
+        <c:crosses val="autoZero"/>
+        <c:crossBetween val="between"/>
+      </c:valAx>
+      <c:spPr>
+        <a:noFill/>
+        <a:ln>
+          <a:noFill/>
+        </a:ln>
+        <a:effectLst/>
+      </c:spPr>
+    </c:plotArea>
+    <c:legend>
+      <c:legendPos val="b"/>
+      <c:overlay val="0"/>
+      <c:spPr>
+        <a:noFill/>
+        <a:ln>
+          <a:noFill/>
+        </a:ln>
+        <a:effectLst/>
+      </c:spPr>
+      <c:txPr>
+        <a:bodyPr rot="0" spcFirstLastPara="1" vertOverflow="ellipsis" vert="horz" wrap="square" anchor="ctr" anchorCtr="1"/>
+        <a:lstStyle/>
+        <a:p>
+          <a:pPr>
+            <a:defRPr sz="900" b="0" i="0" u="none" strike="noStrike" kern="1200" baseline="0">
+              <a:solidFill>
+                <a:schemeClr val="tx1">
+                  <a:lumMod val="65000"/>
+                  <a:lumOff val="35000"/>
+                </a:schemeClr>
+              </a:solidFill>
+              <a:latin typeface="+mn-lt"/>
+              <a:ea typeface="+mn-ea"/>
+              <a:cs typeface="+mn-cs"/>
+            </a:defRPr>
+          </a:pPr>
+          <a:endParaRPr lang="en-US"/>
+        </a:p>
+      </c:txPr>
+    </c:legend>
+    <c:plotVisOnly val="1"/>
+    <c:dispBlanksAs val="gap"/>
+    <c:extLst>
+      <c:ext xmlns:c16r3="http://schemas.microsoft.com/office/drawing/2017/03/chart" uri="{56B9EC1D-385E-4148-901F-78D8002777C0}">
+        <c16r3:dataDisplayOptions16>
+          <c16r3:dispNaAsBlank val="1"/>
+        </c16r3:dataDisplayOptions16>
+      </c:ext>
+    </c:extLst>
+    <c:showDLblsOverMax val="0"/>
+  </c:chart>
+  <c:spPr>
+    <a:solidFill>
+      <a:schemeClr val="bg1"/>
+    </a:solidFill>
+    <a:ln w="9525" cap="flat" cmpd="sng" algn="ctr">
+      <a:solidFill>
+        <a:schemeClr val="tx1">
+          <a:lumMod val="15000"/>
+          <a:lumOff val="85000"/>
+        </a:schemeClr>
+      </a:solidFill>
+      <a:round/>
+    </a:ln>
+    <a:effectLst/>
+  </c:spPr>
+  <c:txPr>
+    <a:bodyPr/>
+    <a:lstStyle/>
+    <a:p>
+      <a:pPr>
+        <a:defRPr/>
+      </a:pPr>
+      <a:endParaRPr lang="en-US"/>
+    </a:p>
+  </c:txPr>
+  <c:externalData r:id="rId3">
+    <c:autoUpdate val="0"/>
+  </c:externalData>
+</c:chartSpace>
+</file>
+
+<file path=word/charts/chart3.xml><?xml version="1.0" encoding="utf-8"?>
+<c:chartSpace xmlns:c="http://schemas.openxmlformats.org/drawingml/2006/chart" xmlns:a="http://schemas.openxmlformats.org/drawingml/2006/main" xmlns:r="http://schemas.openxmlformats.org/officeDocument/2006/relationships" xmlns:c16r2="http://schemas.microsoft.com/office/drawing/2015/06/chart">
+  <c:date1904 val="0"/>
+  <c:lang val="en-US"/>
+  <c:roundedCorners val="0"/>
+  <mc:AlternateContent xmlns:mc="http://schemas.openxmlformats.org/markup-compatibility/2006">
+    <mc:Choice xmlns:c14="http://schemas.microsoft.com/office/drawing/2007/8/2/chart" Requires="c14">
+      <c14:style val="102"/>
+    </mc:Choice>
+    <mc:Fallback>
+      <c:style val="2"/>
+    </mc:Fallback>
+  </mc:AlternateContent>
+  <c:chart>
+    <c:title>
+      <c:tx>
+        <c:rich>
+          <a:bodyPr rot="0" spcFirstLastPara="1" vertOverflow="ellipsis" vert="horz" wrap="square" anchor="ctr" anchorCtr="1"/>
+          <a:lstStyle/>
+          <a:p>
+            <a:pPr>
+              <a:defRPr sz="1400" b="0" i="0" u="none" strike="noStrike" kern="1200" spc="0" baseline="0">
+                <a:solidFill>
+                  <a:schemeClr val="tx1">
+                    <a:lumMod val="65000"/>
+                    <a:lumOff val="35000"/>
+                  </a:schemeClr>
+                </a:solidFill>
+                <a:latin typeface="+mn-lt"/>
+                <a:ea typeface="+mn-ea"/>
+                <a:cs typeface="+mn-cs"/>
+              </a:defRPr>
+            </a:pPr>
+            <a:r>
+              <a:rPr lang="en-AU"/>
               <a:t>GUUDO: ALPHA</a:t>
             </a:r>
             <a:r>
@@ -14507,7 +15126,7 @@
                 <c:formatCode>General</c:formatCode>
                 <c:ptCount val="4"/>
                 <c:pt idx="0">
-                  <c:v>232</c:v>
+                  <c:v>245</c:v>
                 </c:pt>
                 <c:pt idx="1">
                   <c:v>143</c:v>
@@ -14728,7 +15347,7 @@
 </c:chartSpace>
 </file>
 
-<file path=word/charts/chart3.xml><?xml version="1.0" encoding="utf-8"?>
+<file path=word/charts/chart4.xml><?xml version="1.0" encoding="utf-8"?>
 <c:chartSpace xmlns:c="http://schemas.openxmlformats.org/drawingml/2006/chart" xmlns:a="http://schemas.openxmlformats.org/drawingml/2006/main" xmlns:r="http://schemas.openxmlformats.org/officeDocument/2006/relationships" xmlns:c16r2="http://schemas.microsoft.com/office/drawing/2015/06/chart">
   <c:date1904 val="0"/>
   <c:lang val="en-US"/>
@@ -14763,11 +15382,11 @@
             </a:pPr>
             <a:r>
               <a:rPr lang="en-AU"/>
-              <a:t>GUUDO:</a:t>
+              <a:t>GUUDO: BETA STAGE</a:t>
             </a:r>
             <a:r>
               <a:rPr lang="en-AU" baseline="0"/>
-              <a:t> BETA Burndown Chart</a:t>
+              <a:t> - Burndown Chart</a:t>
             </a:r>
             <a:endParaRPr lang="en-AU"/>
           </a:p>
@@ -14836,35 +15455,41 @@
           </c:marker>
           <c:cat>
             <c:strRef>
-              <c:f>Sheet1!$A$2:$A$4</c:f>
+              <c:f>Sheet1!$A$2:$A$5</c:f>
               <c:strCache>
-                <c:ptCount val="3"/>
+                <c:ptCount val="4"/>
                 <c:pt idx="0">
+                  <c:v>2-Oct</c:v>
+                </c:pt>
+                <c:pt idx="1">
                   <c:v>06/10-16/10</c:v>
                 </c:pt>
-                <c:pt idx="1">
-                  <c:v>19/10-30/10</c:v>
+                <c:pt idx="2">
+                  <c:v>Category 2</c:v>
                 </c:pt>
-                <c:pt idx="2">
-                  <c:v>02/11-03/11</c:v>
+                <c:pt idx="3">
+                  <c:v>Category 3</c:v>
                 </c:pt>
               </c:strCache>
             </c:strRef>
           </c:cat>
           <c:val>
             <c:numRef>
-              <c:f>Sheet1!$B$2:$B$4</c:f>
+              <c:f>Sheet1!$B$2:$B$5</c:f>
               <c:numCache>
                 <c:formatCode>General</c:formatCode>
-                <c:ptCount val="3"/>
+                <c:ptCount val="4"/>
                 <c:pt idx="0">
+                  <c:v>80</c:v>
+                </c:pt>
+                <c:pt idx="1">
+                  <c:v>65</c:v>
+                </c:pt>
+                <c:pt idx="2">
                   <c:v>45</c:v>
                 </c:pt>
-                <c:pt idx="1">
-                  <c:v>25</c:v>
-                </c:pt>
-                <c:pt idx="2">
-                  <c:v>5</c:v>
+                <c:pt idx="3">
+                  <c:v>15</c:v>
                 </c:pt>
               </c:numCache>
             </c:numRef>
@@ -14872,7 +15497,7 @@
           <c:smooth val="0"/>
           <c:extLst>
             <c:ext xmlns:c16="http://schemas.microsoft.com/office/drawing/2014/chart" uri="{C3380CC4-5D6E-409C-BE32-E72D297353CC}">
-              <c16:uniqueId val="{00000000-79AF-46F4-9324-9799D0F14B8D}"/>
+              <c16:uniqueId val="{00000000-24EB-4B0D-AD84-DEBFA3F907F6}"/>
             </c:ext>
           </c:extLst>
         </c:ser>
@@ -14904,34 +15529,49 @@
           </c:marker>
           <c:cat>
             <c:strRef>
-              <c:f>Sheet1!$A$2:$A$4</c:f>
+              <c:f>Sheet1!$A$2:$A$5</c:f>
               <c:strCache>
-                <c:ptCount val="3"/>
+                <c:ptCount val="4"/>
                 <c:pt idx="0">
+                  <c:v>2-Oct</c:v>
+                </c:pt>
+                <c:pt idx="1">
                   <c:v>06/10-16/10</c:v>
                 </c:pt>
-                <c:pt idx="1">
-                  <c:v>19/10-30/10</c:v>
+                <c:pt idx="2">
+                  <c:v>Category 2</c:v>
                 </c:pt>
-                <c:pt idx="2">
-                  <c:v>02/11-03/11</c:v>
+                <c:pt idx="3">
+                  <c:v>Category 3</c:v>
                 </c:pt>
               </c:strCache>
             </c:strRef>
           </c:cat>
           <c:val>
             <c:numRef>
-              <c:f>Sheet1!$C$2:$C$4</c:f>
+              <c:f>Sheet1!$C$2:$C$5</c:f>
               <c:numCache>
                 <c:formatCode>General</c:formatCode>
-                <c:ptCount val="3"/>
+                <c:ptCount val="4"/>
+                <c:pt idx="0">
+                  <c:v>85</c:v>
+                </c:pt>
+                <c:pt idx="1">
+                  <c:v>88</c:v>
+                </c:pt>
+                <c:pt idx="2">
+                  <c:v>0</c:v>
+                </c:pt>
+                <c:pt idx="3">
+                  <c:v>0</c:v>
+                </c:pt>
               </c:numCache>
             </c:numRef>
           </c:val>
           <c:smooth val="0"/>
           <c:extLst>
             <c:ext xmlns:c16="http://schemas.microsoft.com/office/drawing/2014/chart" uri="{C3380CC4-5D6E-409C-BE32-E72D297353CC}">
-              <c16:uniqueId val="{00000001-79AF-46F4-9324-9799D0F14B8D}"/>
+              <c16:uniqueId val="{00000001-24EB-4B0D-AD84-DEBFA3F907F6}"/>
             </c:ext>
           </c:extLst>
         </c:ser>
@@ -14944,11 +15584,11 @@
           <c:showBubbleSize val="0"/>
         </c:dLbls>
         <c:smooth val="0"/>
-        <c:axId val="306188095"/>
-        <c:axId val="217552063"/>
+        <c:axId val="1899664848"/>
+        <c:axId val="48002896"/>
       </c:lineChart>
       <c:catAx>
-        <c:axId val="306188095"/>
+        <c:axId val="1899664848"/>
         <c:scaling>
           <c:orientation val="minMax"/>
         </c:scaling>
@@ -14991,7 +15631,7 @@
             <a:endParaRPr lang="en-US"/>
           </a:p>
         </c:txPr>
-        <c:crossAx val="217552063"/>
+        <c:crossAx val="48002896"/>
         <c:crosses val="autoZero"/>
         <c:auto val="1"/>
         <c:lblAlgn val="ctr"/>
@@ -14999,7 +15639,7 @@
         <c:noMultiLvlLbl val="0"/>
       </c:catAx>
       <c:valAx>
-        <c:axId val="217552063"/>
+        <c:axId val="48002896"/>
         <c:scaling>
           <c:orientation val="minMax"/>
         </c:scaling>
@@ -15050,7 +15690,7 @@
             <a:endParaRPr lang="en-US"/>
           </a:p>
         </c:txPr>
-        <c:crossAx val="306188095"/>
+        <c:crossAx val="1899664848"/>
         <c:crosses val="autoZero"/>
         <c:crossBetween val="between"/>
       </c:valAx>
@@ -15135,7 +15775,7 @@
 </c:chartSpace>
 </file>
 
-<file path=word/charts/chart4.xml><?xml version="1.0" encoding="utf-8"?>
+<file path=word/charts/chart5.xml><?xml version="1.0" encoding="utf-8"?>
 <c:chartSpace xmlns:c="http://schemas.openxmlformats.org/drawingml/2006/chart" xmlns:a="http://schemas.openxmlformats.org/drawingml/2006/main" xmlns:r="http://schemas.openxmlformats.org/officeDocument/2006/relationships" xmlns:c16r2="http://schemas.microsoft.com/office/drawing/2015/06/chart">
   <c:date1904 val="0"/>
   <c:lang val="en-US"/>
@@ -15663,6 +16303,46 @@
 </file>
 
 <file path=word/charts/colors4.xml><?xml version="1.0" encoding="utf-8"?>
+<cs:colorStyle xmlns:cs="http://schemas.microsoft.com/office/drawing/2012/chartStyle" xmlns:a="http://schemas.openxmlformats.org/drawingml/2006/main" meth="cycle" id="10">
+  <a:schemeClr val="accent1"/>
+  <a:schemeClr val="accent2"/>
+  <a:schemeClr val="accent3"/>
+  <a:schemeClr val="accent4"/>
+  <a:schemeClr val="accent5"/>
+  <a:schemeClr val="accent6"/>
+  <cs:variation/>
+  <cs:variation>
+    <a:lumMod val="60000"/>
+  </cs:variation>
+  <cs:variation>
+    <a:lumMod val="80000"/>
+    <a:lumOff val="20000"/>
+  </cs:variation>
+  <cs:variation>
+    <a:lumMod val="80000"/>
+  </cs:variation>
+  <cs:variation>
+    <a:lumMod val="60000"/>
+    <a:lumOff val="40000"/>
+  </cs:variation>
+  <cs:variation>
+    <a:lumMod val="50000"/>
+  </cs:variation>
+  <cs:variation>
+    <a:lumMod val="70000"/>
+    <a:lumOff val="30000"/>
+  </cs:variation>
+  <cs:variation>
+    <a:lumMod val="70000"/>
+  </cs:variation>
+  <cs:variation>
+    <a:lumMod val="50000"/>
+    <a:lumOff val="50000"/>
+  </cs:variation>
+</cs:colorStyle>
+</file>
+
+<file path=word/charts/colors5.xml><?xml version="1.0" encoding="utf-8"?>
 <cs:colorStyle xmlns:cs="http://schemas.microsoft.com/office/drawing/2012/chartStyle" xmlns:a="http://schemas.openxmlformats.org/drawingml/2006/main" meth="cycle" id="10">
   <a:schemeClr val="accent1"/>
   <a:schemeClr val="accent2"/>
@@ -17766,6 +18446,522 @@
 </cs:chartStyle>
 </file>
 
+<file path=word/charts/style5.xml><?xml version="1.0" encoding="utf-8"?>
+<cs:chartStyle xmlns:cs="http://schemas.microsoft.com/office/drawing/2012/chartStyle" xmlns:a="http://schemas.openxmlformats.org/drawingml/2006/main" id="227">
+  <cs:axisTitle>
+    <cs:lnRef idx="0"/>
+    <cs:fillRef idx="0"/>
+    <cs:effectRef idx="0"/>
+    <cs:fontRef idx="minor">
+      <a:schemeClr val="tx1">
+        <a:lumMod val="65000"/>
+        <a:lumOff val="35000"/>
+      </a:schemeClr>
+    </cs:fontRef>
+    <cs:defRPr sz="1000" kern="1200"/>
+  </cs:axisTitle>
+  <cs:categoryAxis>
+    <cs:lnRef idx="0"/>
+    <cs:fillRef idx="0"/>
+    <cs:effectRef idx="0"/>
+    <cs:fontRef idx="minor">
+      <a:schemeClr val="tx1">
+        <a:lumMod val="65000"/>
+        <a:lumOff val="35000"/>
+      </a:schemeClr>
+    </cs:fontRef>
+    <cs:spPr>
+      <a:ln w="9525" cap="flat" cmpd="sng" algn="ctr">
+        <a:solidFill>
+          <a:schemeClr val="tx1">
+            <a:lumMod val="15000"/>
+            <a:lumOff val="85000"/>
+          </a:schemeClr>
+        </a:solidFill>
+        <a:round/>
+      </a:ln>
+    </cs:spPr>
+    <cs:defRPr sz="900" kern="1200"/>
+  </cs:categoryAxis>
+  <cs:chartArea mods="allowNoFillOverride allowNoLineOverride">
+    <cs:lnRef idx="0"/>
+    <cs:fillRef idx="0"/>
+    <cs:effectRef idx="0"/>
+    <cs:fontRef idx="minor">
+      <a:schemeClr val="tx1"/>
+    </cs:fontRef>
+    <cs:spPr>
+      <a:solidFill>
+        <a:schemeClr val="bg1"/>
+      </a:solidFill>
+      <a:ln w="9525" cap="flat" cmpd="sng" algn="ctr">
+        <a:solidFill>
+          <a:schemeClr val="tx1">
+            <a:lumMod val="15000"/>
+            <a:lumOff val="85000"/>
+          </a:schemeClr>
+        </a:solidFill>
+        <a:round/>
+      </a:ln>
+    </cs:spPr>
+    <cs:defRPr sz="1000" kern="1200"/>
+  </cs:chartArea>
+  <cs:dataLabel>
+    <cs:lnRef idx="0"/>
+    <cs:fillRef idx="0"/>
+    <cs:effectRef idx="0"/>
+    <cs:fontRef idx="minor">
+      <a:schemeClr val="tx1">
+        <a:lumMod val="75000"/>
+        <a:lumOff val="25000"/>
+      </a:schemeClr>
+    </cs:fontRef>
+    <cs:defRPr sz="900" kern="1200"/>
+  </cs:dataLabel>
+  <cs:dataLabelCallout>
+    <cs:lnRef idx="0"/>
+    <cs:fillRef idx="0"/>
+    <cs:effectRef idx="0"/>
+    <cs:fontRef idx="minor">
+      <a:schemeClr val="dk1">
+        <a:lumMod val="65000"/>
+        <a:lumOff val="35000"/>
+      </a:schemeClr>
+    </cs:fontRef>
+    <cs:spPr>
+      <a:solidFill>
+        <a:schemeClr val="lt1"/>
+      </a:solidFill>
+      <a:ln>
+        <a:solidFill>
+          <a:schemeClr val="dk1">
+            <a:lumMod val="25000"/>
+            <a:lumOff val="75000"/>
+          </a:schemeClr>
+        </a:solidFill>
+      </a:ln>
+    </cs:spPr>
+    <cs:defRPr sz="900" kern="1200"/>
+    <cs:bodyPr rot="0" spcFirstLastPara="1" vertOverflow="clip" horzOverflow="clip" vert="horz" wrap="square" lIns="36576" tIns="18288" rIns="36576" bIns="18288" anchor="ctr" anchorCtr="1">
+      <a:spAutoFit/>
+    </cs:bodyPr>
+  </cs:dataLabelCallout>
+  <cs:dataPoint>
+    <cs:lnRef idx="0"/>
+    <cs:fillRef idx="1">
+      <cs:styleClr val="auto"/>
+    </cs:fillRef>
+    <cs:effectRef idx="0"/>
+    <cs:fontRef idx="minor">
+      <a:schemeClr val="tx1"/>
+    </cs:fontRef>
+    <cs:spPr>
+      <a:solidFill>
+        <a:schemeClr val="phClr"/>
+      </a:solidFill>
+    </cs:spPr>
+  </cs:dataPoint>
+  <cs:dataPoint3D>
+    <cs:lnRef idx="0"/>
+    <cs:fillRef idx="1">
+      <cs:styleClr val="auto"/>
+    </cs:fillRef>
+    <cs:effectRef idx="0"/>
+    <cs:fontRef idx="minor">
+      <a:schemeClr val="tx1"/>
+    </cs:fontRef>
+    <cs:spPr>
+      <a:solidFill>
+        <a:schemeClr val="phClr"/>
+      </a:solidFill>
+    </cs:spPr>
+  </cs:dataPoint3D>
+  <cs:dataPointLine>
+    <cs:lnRef idx="0">
+      <cs:styleClr val="auto"/>
+    </cs:lnRef>
+    <cs:fillRef idx="1"/>
+    <cs:effectRef idx="0"/>
+    <cs:fontRef idx="minor">
+      <a:schemeClr val="tx1"/>
+    </cs:fontRef>
+    <cs:spPr>
+      <a:ln w="28575" cap="rnd">
+        <a:solidFill>
+          <a:schemeClr val="phClr"/>
+        </a:solidFill>
+        <a:round/>
+      </a:ln>
+    </cs:spPr>
+  </cs:dataPointLine>
+  <cs:dataPointMarker>
+    <cs:lnRef idx="0">
+      <cs:styleClr val="auto"/>
+    </cs:lnRef>
+    <cs:fillRef idx="1">
+      <cs:styleClr val="auto"/>
+    </cs:fillRef>
+    <cs:effectRef idx="0"/>
+    <cs:fontRef idx="minor">
+      <a:schemeClr val="tx1"/>
+    </cs:fontRef>
+    <cs:spPr>
+      <a:solidFill>
+        <a:schemeClr val="phClr"/>
+      </a:solidFill>
+      <a:ln w="9525">
+        <a:solidFill>
+          <a:schemeClr val="phClr"/>
+        </a:solidFill>
+      </a:ln>
+    </cs:spPr>
+  </cs:dataPointMarker>
+  <cs:dataPointMarkerLayout symbol="circle" size="5"/>
+  <cs:dataPointWireframe>
+    <cs:lnRef idx="0">
+      <cs:styleClr val="auto"/>
+    </cs:lnRef>
+    <cs:fillRef idx="1"/>
+    <cs:effectRef idx="0"/>
+    <cs:fontRef idx="minor">
+      <a:schemeClr val="tx1"/>
+    </cs:fontRef>
+    <cs:spPr>
+      <a:ln w="9525" cap="rnd">
+        <a:solidFill>
+          <a:schemeClr val="phClr"/>
+        </a:solidFill>
+        <a:round/>
+      </a:ln>
+    </cs:spPr>
+  </cs:dataPointWireframe>
+  <cs:dataTable>
+    <cs:lnRef idx="0"/>
+    <cs:fillRef idx="0"/>
+    <cs:effectRef idx="0"/>
+    <cs:fontRef idx="minor">
+      <a:schemeClr val="tx1">
+        <a:lumMod val="65000"/>
+        <a:lumOff val="35000"/>
+      </a:schemeClr>
+    </cs:fontRef>
+    <cs:spPr>
+      <a:noFill/>
+      <a:ln w="9525" cap="flat" cmpd="sng" algn="ctr">
+        <a:solidFill>
+          <a:schemeClr val="tx1">
+            <a:lumMod val="15000"/>
+            <a:lumOff val="85000"/>
+          </a:schemeClr>
+        </a:solidFill>
+        <a:round/>
+      </a:ln>
+    </cs:spPr>
+    <cs:defRPr sz="900" kern="1200"/>
+  </cs:dataTable>
+  <cs:downBar>
+    <cs:lnRef idx="0"/>
+    <cs:fillRef idx="0"/>
+    <cs:effectRef idx="0"/>
+    <cs:fontRef idx="minor">
+      <a:schemeClr val="dk1"/>
+    </cs:fontRef>
+    <cs:spPr>
+      <a:solidFill>
+        <a:schemeClr val="dk1">
+          <a:lumMod val="65000"/>
+          <a:lumOff val="35000"/>
+        </a:schemeClr>
+      </a:solidFill>
+      <a:ln w="9525">
+        <a:solidFill>
+          <a:schemeClr val="tx1">
+            <a:lumMod val="65000"/>
+            <a:lumOff val="35000"/>
+          </a:schemeClr>
+        </a:solidFill>
+      </a:ln>
+    </cs:spPr>
+  </cs:downBar>
+  <cs:dropLine>
+    <cs:lnRef idx="0"/>
+    <cs:fillRef idx="0"/>
+    <cs:effectRef idx="0"/>
+    <cs:fontRef idx="minor">
+      <a:schemeClr val="tx1"/>
+    </cs:fontRef>
+    <cs:spPr>
+      <a:ln w="9525" cap="flat" cmpd="sng" algn="ctr">
+        <a:solidFill>
+          <a:schemeClr val="tx1">
+            <a:lumMod val="35000"/>
+            <a:lumOff val="65000"/>
+          </a:schemeClr>
+        </a:solidFill>
+        <a:round/>
+      </a:ln>
+    </cs:spPr>
+  </cs:dropLine>
+  <cs:errorBar>
+    <cs:lnRef idx="0"/>
+    <cs:fillRef idx="0"/>
+    <cs:effectRef idx="0"/>
+    <cs:fontRef idx="minor">
+      <a:schemeClr val="tx1"/>
+    </cs:fontRef>
+    <cs:spPr>
+      <a:ln w="9525" cap="flat" cmpd="sng" algn="ctr">
+        <a:solidFill>
+          <a:schemeClr val="tx1">
+            <a:lumMod val="65000"/>
+            <a:lumOff val="35000"/>
+          </a:schemeClr>
+        </a:solidFill>
+        <a:round/>
+      </a:ln>
+    </cs:spPr>
+  </cs:errorBar>
+  <cs:floor>
+    <cs:lnRef idx="0"/>
+    <cs:fillRef idx="0"/>
+    <cs:effectRef idx="0"/>
+    <cs:fontRef idx="minor">
+      <a:schemeClr val="tx1"/>
+    </cs:fontRef>
+    <cs:spPr>
+      <a:noFill/>
+      <a:ln>
+        <a:noFill/>
+      </a:ln>
+    </cs:spPr>
+  </cs:floor>
+  <cs:gridlineMajor>
+    <cs:lnRef idx="0"/>
+    <cs:fillRef idx="0"/>
+    <cs:effectRef idx="0"/>
+    <cs:fontRef idx="minor">
+      <a:schemeClr val="tx1"/>
+    </cs:fontRef>
+    <cs:spPr>
+      <a:ln w="9525" cap="flat" cmpd="sng" algn="ctr">
+        <a:solidFill>
+          <a:schemeClr val="tx1">
+            <a:lumMod val="15000"/>
+            <a:lumOff val="85000"/>
+          </a:schemeClr>
+        </a:solidFill>
+        <a:round/>
+      </a:ln>
+    </cs:spPr>
+  </cs:gridlineMajor>
+  <cs:gridlineMinor>
+    <cs:lnRef idx="0"/>
+    <cs:fillRef idx="0"/>
+    <cs:effectRef idx="0"/>
+    <cs:fontRef idx="minor">
+      <a:schemeClr val="tx1"/>
+    </cs:fontRef>
+    <cs:spPr>
+      <a:ln w="9525" cap="flat" cmpd="sng" algn="ctr">
+        <a:solidFill>
+          <a:schemeClr val="tx1">
+            <a:lumMod val="5000"/>
+            <a:lumOff val="95000"/>
+          </a:schemeClr>
+        </a:solidFill>
+        <a:round/>
+      </a:ln>
+    </cs:spPr>
+  </cs:gridlineMinor>
+  <cs:hiLoLine>
+    <cs:lnRef idx="0"/>
+    <cs:fillRef idx="0"/>
+    <cs:effectRef idx="0"/>
+    <cs:fontRef idx="minor">
+      <a:schemeClr val="tx1"/>
+    </cs:fontRef>
+    <cs:spPr>
+      <a:ln w="9525" cap="flat" cmpd="sng" algn="ctr">
+        <a:solidFill>
+          <a:schemeClr val="tx1">
+            <a:lumMod val="75000"/>
+            <a:lumOff val="25000"/>
+          </a:schemeClr>
+        </a:solidFill>
+        <a:round/>
+      </a:ln>
+    </cs:spPr>
+  </cs:hiLoLine>
+  <cs:leaderLine>
+    <cs:lnRef idx="0"/>
+    <cs:fillRef idx="0"/>
+    <cs:effectRef idx="0"/>
+    <cs:fontRef idx="minor">
+      <a:schemeClr val="tx1"/>
+    </cs:fontRef>
+    <cs:spPr>
+      <a:ln w="9525" cap="flat" cmpd="sng" algn="ctr">
+        <a:solidFill>
+          <a:schemeClr val="tx1">
+            <a:lumMod val="35000"/>
+            <a:lumOff val="65000"/>
+          </a:schemeClr>
+        </a:solidFill>
+        <a:round/>
+      </a:ln>
+    </cs:spPr>
+  </cs:leaderLine>
+  <cs:legend>
+    <cs:lnRef idx="0"/>
+    <cs:fillRef idx="0"/>
+    <cs:effectRef idx="0"/>
+    <cs:fontRef idx="minor">
+      <a:schemeClr val="tx1">
+        <a:lumMod val="65000"/>
+        <a:lumOff val="35000"/>
+      </a:schemeClr>
+    </cs:fontRef>
+    <cs:defRPr sz="900" kern="1200"/>
+  </cs:legend>
+  <cs:plotArea mods="allowNoFillOverride allowNoLineOverride">
+    <cs:lnRef idx="0"/>
+    <cs:fillRef idx="0"/>
+    <cs:effectRef idx="0"/>
+    <cs:fontRef idx="minor">
+      <a:schemeClr val="tx1"/>
+    </cs:fontRef>
+  </cs:plotArea>
+  <cs:plotArea3D mods="allowNoFillOverride allowNoLineOverride">
+    <cs:lnRef idx="0"/>
+    <cs:fillRef idx="0"/>
+    <cs:effectRef idx="0"/>
+    <cs:fontRef idx="minor">
+      <a:schemeClr val="tx1"/>
+    </cs:fontRef>
+  </cs:plotArea3D>
+  <cs:seriesAxis>
+    <cs:lnRef idx="0"/>
+    <cs:fillRef idx="0"/>
+    <cs:effectRef idx="0"/>
+    <cs:fontRef idx="minor">
+      <a:schemeClr val="tx1">
+        <a:lumMod val="65000"/>
+        <a:lumOff val="35000"/>
+      </a:schemeClr>
+    </cs:fontRef>
+    <cs:defRPr sz="900" kern="1200"/>
+  </cs:seriesAxis>
+  <cs:seriesLine>
+    <cs:lnRef idx="0"/>
+    <cs:fillRef idx="0"/>
+    <cs:effectRef idx="0"/>
+    <cs:fontRef idx="minor">
+      <a:schemeClr val="tx1"/>
+    </cs:fontRef>
+    <cs:spPr>
+      <a:ln w="9525" cap="flat" cmpd="sng" algn="ctr">
+        <a:solidFill>
+          <a:schemeClr val="tx1">
+            <a:lumMod val="35000"/>
+            <a:lumOff val="65000"/>
+          </a:schemeClr>
+        </a:solidFill>
+        <a:round/>
+      </a:ln>
+    </cs:spPr>
+  </cs:seriesLine>
+  <cs:title>
+    <cs:lnRef idx="0"/>
+    <cs:fillRef idx="0"/>
+    <cs:effectRef idx="0"/>
+    <cs:fontRef idx="minor">
+      <a:schemeClr val="tx1">
+        <a:lumMod val="65000"/>
+        <a:lumOff val="35000"/>
+      </a:schemeClr>
+    </cs:fontRef>
+    <cs:defRPr sz="1400" b="0" kern="1200" spc="0" baseline="0"/>
+  </cs:title>
+  <cs:trendline>
+    <cs:lnRef idx="0">
+      <cs:styleClr val="auto"/>
+    </cs:lnRef>
+    <cs:fillRef idx="0"/>
+    <cs:effectRef idx="0"/>
+    <cs:fontRef idx="minor">
+      <a:schemeClr val="tx1"/>
+    </cs:fontRef>
+    <cs:spPr>
+      <a:ln w="19050" cap="rnd">
+        <a:solidFill>
+          <a:schemeClr val="phClr"/>
+        </a:solidFill>
+        <a:prstDash val="sysDot"/>
+      </a:ln>
+    </cs:spPr>
+  </cs:trendline>
+  <cs:trendlineLabel>
+    <cs:lnRef idx="0"/>
+    <cs:fillRef idx="0"/>
+    <cs:effectRef idx="0"/>
+    <cs:fontRef idx="minor">
+      <a:schemeClr val="tx1">
+        <a:lumMod val="65000"/>
+        <a:lumOff val="35000"/>
+      </a:schemeClr>
+    </cs:fontRef>
+    <cs:defRPr sz="900" kern="1200"/>
+  </cs:trendlineLabel>
+  <cs:upBar>
+    <cs:lnRef idx="0"/>
+    <cs:fillRef idx="0"/>
+    <cs:effectRef idx="0"/>
+    <cs:fontRef idx="minor">
+      <a:schemeClr val="dk1"/>
+    </cs:fontRef>
+    <cs:spPr>
+      <a:solidFill>
+        <a:schemeClr val="lt1"/>
+      </a:solidFill>
+      <a:ln w="9525">
+        <a:solidFill>
+          <a:schemeClr val="tx1">
+            <a:lumMod val="15000"/>
+            <a:lumOff val="85000"/>
+          </a:schemeClr>
+        </a:solidFill>
+      </a:ln>
+    </cs:spPr>
+  </cs:upBar>
+  <cs:valueAxis>
+    <cs:lnRef idx="0"/>
+    <cs:fillRef idx="0"/>
+    <cs:effectRef idx="0"/>
+    <cs:fontRef idx="minor">
+      <a:schemeClr val="tx1">
+        <a:lumMod val="65000"/>
+        <a:lumOff val="35000"/>
+      </a:schemeClr>
+    </cs:fontRef>
+    <cs:defRPr sz="900" kern="1200"/>
+  </cs:valueAxis>
+  <cs:wall>
+    <cs:lnRef idx="0"/>
+    <cs:fillRef idx="0"/>
+    <cs:effectRef idx="0"/>
+    <cs:fontRef idx="minor">
+      <a:schemeClr val="tx1"/>
+    </cs:fontRef>
+    <cs:spPr>
+      <a:noFill/>
+      <a:ln>
+        <a:noFill/>
+      </a:ln>
+    </cs:spPr>
+  </cs:wall>
+</cs:chartStyle>
+</file>
+
 <file path=word/theme/theme1.xml><?xml version="1.0" encoding="utf-8"?>
 <a:theme xmlns:a="http://schemas.openxmlformats.org/drawingml/2006/main" name="Office Theme">
   <a:themeElements>
@@ -18086,7 +19282,7 @@
 </file>
 
 <file path=customXml/itemProps2.xml><?xml version="1.0" encoding="utf-8"?>
-<ds:datastoreItem xmlns:ds="http://schemas.openxmlformats.org/officeDocument/2006/customXml" ds:itemID="{68ACEA9D-ADEA-4149-9CE3-88778E5BF43D}">
+<ds:datastoreItem xmlns:ds="http://schemas.openxmlformats.org/officeDocument/2006/customXml" ds:itemID="{C40854EA-02F0-4811-A2B0-771BF94ECF11}">
   <ds:schemaRefs>
     <ds:schemaRef ds:uri="http://schemas.openxmlformats.org/officeDocument/2006/bibliography"/>
   </ds:schemaRefs>

</xml_diff>